<commit_message>
* Update of Help system
</commit_message>
<xml_diff>
--- a/docs/Getting_Started.docx
+++ b/docs/Getting_Started.docx
@@ -13,7 +13,9 @@
         </w:rPr>
       </w:pPr>
       <w:bookmarkStart w:id="0" w:name="_Hlk33175150"/>
+      <w:bookmarkStart w:id="1" w:name="_GoBack"/>
       <w:bookmarkEnd w:id="0"/>
+      <w:bookmarkEnd w:id="1"/>
       <w:r>
         <w:rPr>
           <w:b/>
@@ -500,13 +502,7 @@
         <w:t xml:space="preserve"> demonstrates </w:t>
       </w:r>
       <w:r>
-        <w:t xml:space="preserve">the effect of the number of bilayers in a stack </w:t>
-      </w:r>
-      <w:r>
-        <w:t>on GIXR</w:t>
-      </w:r>
-      <w:r>
-        <w:t>.</w:t>
+        <w:t>the effect of the number of bilayers in a stack on GIXR.</w:t>
       </w:r>
     </w:p>
     <w:p>
@@ -540,20 +536,14 @@
         <w:t xml:space="preserve"> </w:t>
       </w:r>
       <w:r>
-        <w:t xml:space="preserve">shows how the surface roughness changes </w:t>
-      </w:r>
-      <w:r>
-        <w:t>GIXR</w:t>
-      </w:r>
-      <w:r>
-        <w:t xml:space="preserve"> of a silicon wafer. </w:t>
+        <w:t xml:space="preserve">shows how the surface roughness changes GIXR of a silicon wafer. </w:t>
       </w:r>
       <w:r>
         <w:t xml:space="preserve"> </w:t>
       </w:r>
     </w:p>
     <w:p>
-      <w:bookmarkStart w:id="1" w:name="_Hlk33175481"/>
+      <w:bookmarkStart w:id="2" w:name="_Hlk33175481"/>
     </w:p>
     <w:p>
       <w:r>
@@ -698,7 +688,7 @@
       <w:r>
         <w:t xml:space="preserve"> a model </w:t>
       </w:r>
-      <w:bookmarkEnd w:id="1"/>
+      <w:bookmarkEnd w:id="2"/>
       <w:r>
         <w:t xml:space="preserve">in the </w:t>
       </w:r>
@@ -741,10 +731,7 @@
         <w:t>Double-click</w:t>
       </w:r>
       <w:r>
-        <w:t xml:space="preserve"> on a </w:t>
-      </w:r>
-      <w:r>
-        <w:t xml:space="preserve">layer will show </w:t>
+        <w:t xml:space="preserve"> on a layer will show </w:t>
       </w:r>
       <w:r>
         <w:rPr>
@@ -882,8 +869,6 @@
           <w:iCs/>
         </w:rPr>
       </w:pPr>
-      <w:bookmarkStart w:id="2" w:name="_GoBack"/>
-      <w:bookmarkEnd w:id="2"/>
       <w:r>
         <w:rPr>
           <w:b/>
@@ -1446,10 +1431,7 @@
     </w:p>
     <w:p>
       <w:r>
-        <w:t>T</w:t>
-      </w:r>
-      <w:r>
-        <w:t xml:space="preserve">he </w:t>
+        <w:t xml:space="preserve">The </w:t>
       </w:r>
       <w:r>
         <w:rPr>

</xml_diff>